<commit_message>
update link github pdf publish-susbcribe
</commit_message>
<xml_diff>
--- a/publish-subscribe/publish-subscribe-mosquitto.docx
+++ b/publish-subscribe/publish-subscribe-mosquitto.docx
@@ -27,6 +27,19 @@
       <w:r>
         <w:tab/>
         <w:t>2180021</w:t>
+      </w:r>
+    </w:p>
+    <w:p>
+      <w:hyperlink r:id="rId5" w:history="1">
+        <w:r>
+          <w:rPr>
+            <w:rStyle w:val="Hipervnculo"/>
+          </w:rPr>
+          <w:t>https://github.com/mannuluss/TrabajosSoftwareIII/tree/main/publish-subscribe</w:t>
+        </w:r>
+      </w:hyperlink>
+      <w:r>
+        <w:t xml:space="preserve"> </w:t>
       </w:r>
     </w:p>
     <w:p>
@@ -145,7 +158,7 @@
                     <pic:cNvPicPr/>
                   </pic:nvPicPr>
                   <pic:blipFill>
-                    <a:blip r:embed="rId5"/>
+                    <a:blip r:embed="rId6"/>
                     <a:stretch>
                       <a:fillRect/>
                     </a:stretch>
@@ -298,7 +311,7 @@
                     <pic:cNvPicPr/>
                   </pic:nvPicPr>
                   <pic:blipFill>
-                    <a:blip r:embed="rId6"/>
+                    <a:blip r:embed="rId7"/>
                     <a:stretch>
                       <a:fillRect/>
                     </a:stretch>
@@ -365,7 +378,7 @@
                     <pic:cNvPicPr/>
                   </pic:nvPicPr>
                   <pic:blipFill>
-                    <a:blip r:embed="rId7"/>
+                    <a:blip r:embed="rId8"/>
                     <a:stretch>
                       <a:fillRect/>
                     </a:stretch>
@@ -416,7 +429,7 @@
                     <pic:cNvPicPr/>
                   </pic:nvPicPr>
                   <pic:blipFill>
-                    <a:blip r:embed="rId8"/>
+                    <a:blip r:embed="rId9"/>
                     <a:stretch>
                       <a:fillRect/>
                     </a:stretch>
@@ -519,7 +532,7 @@
                     <pic:cNvPicPr/>
                   </pic:nvPicPr>
                   <pic:blipFill>
-                    <a:blip r:embed="rId9"/>
+                    <a:blip r:embed="rId10"/>
                     <a:stretch>
                       <a:fillRect/>
                     </a:stretch>
@@ -634,7 +647,7 @@
                     <pic:cNvPicPr/>
                   </pic:nvPicPr>
                   <pic:blipFill>
-                    <a:blip r:embed="rId10"/>
+                    <a:blip r:embed="rId11"/>
                     <a:stretch>
                       <a:fillRect/>
                     </a:stretch>
@@ -685,7 +698,7 @@
                     <pic:cNvPicPr/>
                   </pic:nvPicPr>
                   <pic:blipFill>
-                    <a:blip r:embed="rId11"/>
+                    <a:blip r:embed="rId12"/>
                     <a:stretch>
                       <a:fillRect/>
                     </a:stretch>
@@ -737,7 +750,7 @@
                     <pic:cNvPicPr/>
                   </pic:nvPicPr>
                   <pic:blipFill>
-                    <a:blip r:embed="rId12"/>
+                    <a:blip r:embed="rId13"/>
                     <a:stretch>
                       <a:fillRect/>
                     </a:stretch>
@@ -831,7 +844,7 @@
                     <pic:cNvPicPr/>
                   </pic:nvPicPr>
                   <pic:blipFill>
-                    <a:blip r:embed="rId13"/>
+                    <a:blip r:embed="rId14"/>
                     <a:stretch>
                       <a:fillRect/>
                     </a:stretch>
@@ -1323,6 +1336,29 @@
       <w:lang w:eastAsia="es-CO"/>
     </w:rPr>
   </w:style>
+  <w:style w:type="character" w:styleId="Hipervnculo">
+    <w:name w:val="Hyperlink"/>
+    <w:basedOn w:val="Fuentedeprrafopredeter"/>
+    <w:uiPriority w:val="99"/>
+    <w:unhideWhenUsed/>
+    <w:rsid w:val="009645A8"/>
+    <w:rPr>
+      <w:color w:val="0563C1" w:themeColor="hyperlink"/>
+      <w:u w:val="single"/>
+    </w:rPr>
+  </w:style>
+  <w:style w:type="character" w:styleId="Mencinsinresolver">
+    <w:name w:val="Unresolved Mention"/>
+    <w:basedOn w:val="Fuentedeprrafopredeter"/>
+    <w:uiPriority w:val="99"/>
+    <w:semiHidden/>
+    <w:unhideWhenUsed/>
+    <w:rsid w:val="009645A8"/>
+    <w:rPr>
+      <w:color w:val="605E5C"/>
+      <w:shd w:val="clear" w:color="auto" w:fill="E1DFDD"/>
+    </w:rPr>
+  </w:style>
 </w:styles>
 </file>
 

</xml_diff>